<commit_message>
small edits to initial proposal
</commit_message>
<xml_diff>
--- a/Barossa_Grazing_Project_Outline.docx
+++ b/Barossa_Grazing_Project_Outline.docx
@@ -331,6 +331,9 @@
             <w:r>
               <w:t xml:space="preserve">Weather station applicable to </w:t>
             </w:r>
+            <w:r>
+              <w:t>paddock location</w:t>
+            </w:r>
           </w:p>
         </w:tc>
       </w:tr>
@@ -496,7 +499,13 @@
     </w:p>
     <w:p>
       <w:r>
-        <w:t xml:space="preserve">Design and layout of the Web App would follow the following principles, which the details to we worked out and defined in </w:t>
+        <w:t>Design and layout of the Web App would follow</w:t>
+      </w:r>
+      <w:r>
+        <w:t xml:space="preserve"> the following principles, with the details to b</w:t>
+      </w:r>
+      <w:r>
+        <w:t xml:space="preserve">e worked out and defined in </w:t>
       </w:r>
       <w:r>
         <w:t>conjunction</w:t>
@@ -518,7 +527,19 @@
         <w:spacing w:before="0" w:after="0"/>
       </w:pPr>
       <w:r>
-        <w:t>Layout of the website will be based around “tiles” which contain all the information for the paddock. This is like the layout of other modern sites, and allows the user to work on each paddock as a unit. The design would group different types of information relating to the paddock together as shown below.</w:t>
+        <w:t>Layout of the website will be based around “tiles” which contain all the informati</w:t>
+      </w:r>
+      <w:r>
+        <w:t xml:space="preserve">on for the paddock. This has similarities to </w:t>
+      </w:r>
+      <w:r>
+        <w:t>the l</w:t>
+      </w:r>
+      <w:r>
+        <w:t>ayout of other modern sites, would allow</w:t>
+      </w:r>
+      <w:r>
+        <w:t xml:space="preserve"> the user to work on each paddock as a unit. The design would group different types of information relating to the paddock together as shown below.</w:t>
       </w:r>
     </w:p>
     <w:p>
@@ -644,13 +665,31 @@
         <w:t>To allow the farmer to easily see what the DM</w:t>
       </w:r>
       <w:r>
+        <w:t xml:space="preserve"> </w:t>
+      </w:r>
+      <w:r>
         <w:t>(dry matter)</w:t>
       </w:r>
       <w:r>
         <w:t xml:space="preserve"> status of each paddock </w:t>
       </w:r>
       <w:r>
-        <w:t>is at the glance, the background colour of the tile would change based on how far away the DM levels from the specified minimum DM levels.</w:t>
+        <w:t>is at a</w:t>
+      </w:r>
+      <w:r>
+        <w:t xml:space="preserve"> glance, the background colour of the tile would cha</w:t>
+      </w:r>
+      <w:r>
+        <w:t>nge based on how far away the current DM /ha level is</w:t>
+      </w:r>
+      <w:r>
+        <w:t xml:space="preserve"> from the specified </w:t>
+      </w:r>
+      <w:r>
+        <w:t>minimum DM/ ha level for the paddock</w:t>
+      </w:r>
+      <w:r>
+        <w:t>.</w:t>
       </w:r>
     </w:p>
     <w:p>
@@ -839,7 +878,13 @@
         <w:spacing w:before="0" w:after="0"/>
       </w:pPr>
       <w:r>
-        <w:t>Figure 2: Default view shown in Orange (needs attention) colour. Details shown here are indicative</w:t>
+        <w:t xml:space="preserve">Figure 2: Default view </w:t>
+      </w:r>
+      <w:r>
+        <w:t>shown in Orange (DM getting low</w:t>
+      </w:r>
+      <w:r>
+        <w:t>) colour. Details shown here are indicative</w:t>
       </w:r>
       <w:r>
         <w:t xml:space="preserve"> of how view may look</w:t>
@@ -968,7 +1013,13 @@
         <w:spacing w:before="0" w:after="0"/>
       </w:pPr>
       <w:r>
-        <w:t>Figure 3: Timeline view shown in green (DM ok) colour. Details of data shown here are indicative of how view may look only.</w:t>
+        <w:t xml:space="preserve">Figure 3: Timeline view shown in green (DM </w:t>
+      </w:r>
+      <w:r>
+        <w:t xml:space="preserve">levels </w:t>
+      </w:r>
+      <w:r>
+        <w:t>ok) colour. Details of data shown here are indicative of how view may look only.</w:t>
       </w:r>
     </w:p>
     <w:p>
@@ -997,6 +1048,9 @@
       </w:r>
       <w:r>
         <w:t>– Provides a way to edit variables for the paddock such as vegetation type and cover, and actual stocking rates.</w:t>
+      </w:r>
+      <w:r>
+        <w:t xml:space="preserve"> White boxes, buttons and the dropdown box are all editable features.</w:t>
       </w:r>
     </w:p>
     <w:p>
@@ -1101,7 +1155,13 @@
         <w:t>Using a tile layout where each paddock is self-contained, the web app can easily be used on desktop, tablet or mobile phone.</w:t>
       </w:r>
       <w:r>
-        <w:t xml:space="preserve"> Apart from the tiles other settings would be accessed by a simple menu on in the top toolbar which would allow changes to user settings and allow new properties to be added.</w:t>
+        <w:t xml:space="preserve"> Apart from the tiles other settings would</w:t>
+      </w:r>
+      <w:r>
+        <w:t xml:space="preserve"> be accessed by a simple menu</w:t>
+      </w:r>
+      <w:r>
+        <w:t xml:space="preserve"> in the top toolbar which would allow changes to user settings and allow new properties to be added.</w:t>
       </w:r>
     </w:p>
     <w:p>
@@ -1247,13 +1307,13 @@
         <w:spacing w:before="0" w:after="0"/>
       </w:pPr>
       <w:r>
-        <w:t xml:space="preserve">Figure </w:t>
-      </w:r>
-      <w:r>
-        <w:t>6</w:t>
-      </w:r>
-      <w:r>
-        <w:t>: User view of web app when working from the desktop.</w:t>
+        <w:t>Figure 6: User view of web a</w:t>
+      </w:r>
+      <w:r>
+        <w:t>pp when working from a tablet pc</w:t>
+      </w:r>
+      <w:r>
+        <w:t>.</w:t>
       </w:r>
     </w:p>
     <w:p>
@@ -1330,13 +1390,10 @@
         <w:spacing w:before="0" w:after="0"/>
       </w:pPr>
       <w:r>
-        <w:t xml:space="preserve">Figure </w:t>
-      </w:r>
-      <w:r>
-        <w:t>7</w:t>
-      </w:r>
-      <w:r>
-        <w:t>: User view of web app when working from the desktop.</w:t>
+        <w:t>Figure 7: User vi</w:t>
+      </w:r>
+      <w:r>
+        <w:t>ew of web app when working from a mobile phone.</w:t>
       </w:r>
     </w:p>
     <w:p>
@@ -1383,7 +1440,13 @@
         <w:t>Except where noted below, all data structures would be created as specified in the initial information document. Created data would be available to export from the server if required</w:t>
       </w:r>
       <w:r>
-        <w:t>. The suggestions below have been made with the view that simplifying data inputs and outputs for farmers is more likely to see wide utilisation of the tool. While I am unsure of the exact budget scope, these suggested optimisations will simplify the project and reduce costs. As will this whole proposal WDM is happy to work through any changes required.</w:t>
+        <w:t>. The suggestions below have been made with the view that simplifying data inputs and outputs for farmers is more likely to see wide utilisation of the tool. While I am unsure of the exact budget scope, these suggested optimisations will simplify the pr</w:t>
+      </w:r>
+      <w:r>
+        <w:t xml:space="preserve">oject and reduce costs. As with </w:t>
+      </w:r>
+      <w:r>
+        <w:t>this whole proposal WDM is happy to work through any changes required.</w:t>
       </w:r>
     </w:p>
     <w:p>
@@ -1409,6 +1472,7 @@
           <w:p>
             <w:pPr>
               <w:pStyle w:val="Heading3"/>
+              <w:outlineLvl w:val="2"/>
             </w:pPr>
             <w:r>
               <w:t>Data Type</w:t>
@@ -1422,6 +1486,7 @@
           <w:p>
             <w:pPr>
               <w:pStyle w:val="Heading3"/>
+              <w:outlineLvl w:val="2"/>
             </w:pPr>
             <w:r>
               <w:t>Notes / Suggested Configuration.</w:t>
@@ -1456,6 +1521,9 @@
             </w:r>
             <w:r>
               <w:t xml:space="preserve">See </w:t>
+            </w:r>
+            <w:r>
+              <w:t>figure 4 (Edit View) for possible implementation layout.</w:t>
             </w:r>
           </w:p>
           <w:p>
@@ -1562,6 +1630,7 @@
           <w:p>
             <w:pPr>
               <w:pStyle w:val="Heading3"/>
+              <w:outlineLvl w:val="2"/>
             </w:pPr>
             <w:r>
               <w:t>Task</w:t>
@@ -1880,7 +1949,10 @@
               <w:spacing w:before="0" w:after="0"/>
             </w:pPr>
             <w:r>
-              <w:t>Make small to adjustments to data models</w:t>
+              <w:t>Make small</w:t>
+            </w:r>
+            <w:r>
+              <w:t xml:space="preserve"> adjustments to data models</w:t>
             </w:r>
           </w:p>
           <w:p>
@@ -1893,27 +1965,13 @@
               <w:spacing w:before="0" w:after="0"/>
             </w:pPr>
             <w:r>
-              <w:t>Create site based on updated layout drawings from task 1.</w:t>
-            </w:r>
-          </w:p>
-          <w:p>
-            <w:pPr>
-              <w:pStyle w:val="ListParagraph"/>
-              <w:numPr>
-                <w:ilvl w:val="0"/>
-                <w:numId w:val="8"/>
-              </w:numPr>
-              <w:spacing w:before="0" w:after="0"/>
-            </w:pPr>
-            <w:r>
-              <w:t>Get site to initial working level (still with errors but most functionality working).</w:t>
-            </w:r>
-          </w:p>
-          <w:p>
-            <w:pPr>
-              <w:pStyle w:val="ListParagraph"/>
-              <w:spacing w:before="0" w:after="0"/>
-            </w:pPr>
+              <w:t>Follow-up issues identified in testing and resolve identified errors.</w:t>
+            </w:r>
+            <w:bookmarkStart w:id="5" w:name="_GoBack"/>
+            <w:bookmarkEnd w:id="5"/>
+            <w:r>
+              <w:t xml:space="preserve"> </w:t>
+            </w:r>
           </w:p>
         </w:tc>
         <w:tc>
@@ -2070,15 +2128,7 @@
                 <w:color w:val="FF0000"/>
                 <w:sz w:val="32"/>
               </w:rPr>
-              <w:t>$1265</w:t>
-            </w:r>
-            <w:r>
-              <w:rPr>
-                <w:b/>
-                <w:color w:val="FF0000"/>
-                <w:sz w:val="32"/>
-              </w:rPr>
-              <w:t>0</w:t>
+              <w:t>$12650</w:t>
             </w:r>
           </w:p>
           <w:p>
@@ -2152,10 +2202,7 @@
         <w:t>Hosting of site beyond initial project build.</w:t>
       </w:r>
     </w:p>
-    <w:p>
-      <w:bookmarkStart w:id="5" w:name="_GoBack"/>
-      <w:bookmarkEnd w:id="5"/>
-    </w:p>
+    <w:p/>
     <w:sectPr>
       <w:headerReference w:type="default" r:id="rId15"/>
       <w:footerReference w:type="default" r:id="rId16"/>
@@ -2263,7 +2310,7 @@
                 <w:sz w:val="20"/>
                 <w:szCs w:val="20"/>
               </w:rPr>
-              <w:t>6</w:t>
+              <w:t>4</w:t>
             </w:r>
             <w:r>
               <w:rPr>
@@ -4688,7 +4735,7 @@
 </file>
 
 <file path=customXml/itemProps1.xml><?xml version="1.0" encoding="utf-8"?>
-<ds:datastoreItem xmlns:ds="http://schemas.openxmlformats.org/officeDocument/2006/customXml" ds:itemID="{5A2F50E3-DB92-4305-8CD8-C9E03B5626C1}">
+<ds:datastoreItem xmlns:ds="http://schemas.openxmlformats.org/officeDocument/2006/customXml" ds:itemID="{98A43B9D-ECA3-4803-944A-3CE2C2BF83EF}">
   <ds:schemaRefs>
     <ds:schemaRef ds:uri="http://schemas.openxmlformats.org/officeDocument/2006/bibliography"/>
   </ds:schemaRefs>

</xml_diff>